<commit_message>
Sua file do an
</commit_message>
<xml_diff>
--- a/Đồ án.docx
+++ b/Đồ án.docx
@@ -4,25 +4,86 @@
   <w:body>
     <w:p>
       <w:pPr>
-        <w:spacing w:before="240" w:after="240"/>
-        <w:rPr>
-          <w:rFonts w:ascii="Times New Roman" w:hAnsi="Times New Roman" w:eastAsia="Times New Roman" w:cs="Times New Roman"/>
-          <w:sz w:val="24"/>
-          <w:szCs w:val="24"/>
-          <w:lang w:eastAsia="ko-KR"/>
-        </w:rPr>
-      </w:pPr>
-      <w:r>
-        <w:rPr>
-          <w:rFonts w:ascii="Times New Roman" w:hAnsi="Times New Roman" w:eastAsia="Times New Roman" w:cs="Times New Roman"/>
+        <w:pStyle w:val="2"/>
+        <w:keepNext w:val="0"/>
+        <w:keepLines w:val="0"/>
+        <w:widowControl/>
+        <w:suppressLineNumbers w:val="0"/>
+        <w:bidi w:val="0"/>
+        <w:spacing w:before="240" w:beforeAutospacing="0" w:after="240" w:afterAutospacing="0" w:line="17" w:lineRule="atLeast"/>
+        <w:jc w:val="center"/>
+        <w:rPr>
           <w:b/>
           <w:bCs/>
-          <w:color w:val="000000"/>
-          <w:sz w:val="26"/>
-          <w:szCs w:val="26"/>
-          <w:lang w:eastAsia="ko-KR"/>
-        </w:rPr>
-        <w:t>1.4 Phạm vi đề tài</w:t>
+        </w:rPr>
+      </w:pPr>
+      <w:bookmarkStart w:id="0" w:name="_GoBack"/>
+      <w:r>
+        <w:rPr>
+          <w:rFonts w:hint="default" w:ascii="Times New Roman" w:hAnsi="Times New Roman" w:cs="Times New Roman"/>
+          <w:b/>
+          <w:bCs/>
+          <w:i w:val="0"/>
+          <w:color w:val="000000"/>
+          <w:sz w:val="36"/>
+          <w:szCs w:val="36"/>
+          <w:u w:val="none"/>
+          <w:vertAlign w:val="baseline"/>
+        </w:rPr>
+        <w:t>CHƯƠNG 1: TỔNG QUAN VỀ ĐỀ TÀI</w:t>
+      </w:r>
+    </w:p>
+    <w:bookmarkEnd w:id="0"/>
+    <w:p>
+      <w:pPr>
+        <w:spacing w:before="240" w:after="240"/>
+        <w:rPr>
+          <w:rFonts w:ascii="Times New Roman" w:hAnsi="Times New Roman" w:eastAsia="Times New Roman" w:cs="Times New Roman"/>
+          <w:b/>
+          <w:bCs/>
+          <w:color w:val="000000"/>
+          <w:sz w:val="26"/>
+          <w:szCs w:val="26"/>
+          <w:lang w:eastAsia="ko-KR"/>
+        </w:rPr>
+      </w:pPr>
+    </w:p>
+    <w:p>
+      <w:pPr>
+        <w:spacing w:before="240" w:after="240"/>
+        <w:rPr>
+          <w:rFonts w:hint="default" w:ascii="Times New Roman" w:hAnsi="Times New Roman" w:eastAsia="Times New Roman" w:cs="Times New Roman"/>
+          <w:b/>
+          <w:bCs/>
+          <w:color w:val="000000"/>
+          <w:sz w:val="26"/>
+          <w:szCs w:val="26"/>
+          <w:lang w:val="en-US" w:eastAsia="ko-KR"/>
+        </w:rPr>
+      </w:pPr>
+      <w:r>
+        <w:rPr>
+          <w:rFonts w:ascii="Times New Roman" w:hAnsi="Times New Roman" w:eastAsia="Times New Roman" w:cs="Times New Roman"/>
+          <w:b/>
+          <w:bCs/>
+          <w:color w:val="000000"/>
+          <w:sz w:val="26"/>
+          <w:szCs w:val="26"/>
+          <w:lang w:eastAsia="ko-KR"/>
+        </w:rPr>
+        <w:t>1.4 Phạm vi đề tà</w:t>
+      </w:r>
+      <w:r>
+        <w:rPr>
+          <w:rFonts w:hint="default" w:ascii="Times New Roman" w:hAnsi="Times New Roman" w:eastAsia="Times New Roman" w:cs="Times New Roman"/>
+          <w:b/>
+          <w:bCs/>
+          <w:color w:val="000000"/>
+          <w:sz w:val="26"/>
+          <w:szCs w:val="26"/>
+          <w:lang w:val="en-US" w:eastAsia="ko-KR"/>
+        </w:rPr>
+        <w:t>i</w:t>
       </w:r>
     </w:p>
     <w:p>
@@ -437,6 +498,48 @@
           <w:lang w:eastAsia="ko-KR"/>
         </w:rPr>
         <w:t>Đề tài “ Xây dựng hệ thống quản lý tiệm cà phê ” nhằm phục vụ cho việc quản lý nhân viên, cửa hàng, khách hàng dễ hơn. Từ đó chủ tiệm chỉ lo việc kinh doanh và phát triển tiệm.</w:t>
+      </w:r>
+    </w:p>
+    <w:p>
+      <w:pPr>
+        <w:pStyle w:val="2"/>
+        <w:spacing w:before="240" w:beforeAutospacing="0" w:after="240" w:afterAutospacing="0" w:line="17" w:lineRule="atLeast"/>
+        <w:rPr>
+          <w:b/>
+          <w:color w:val="000000"/>
+          <w:sz w:val="28"/>
+          <w:szCs w:val="28"/>
+        </w:rPr>
+      </w:pPr>
+    </w:p>
+    <w:p>
+      <w:pPr>
+        <w:pStyle w:val="2"/>
+        <w:keepNext w:val="0"/>
+        <w:keepLines w:val="0"/>
+        <w:widowControl/>
+        <w:suppressLineNumbers w:val="0"/>
+        <w:bidi w:val="0"/>
+        <w:spacing w:before="240" w:beforeAutospacing="0" w:after="240" w:afterAutospacing="0" w:line="17" w:lineRule="atLeast"/>
+        <w:ind w:left="720"/>
+        <w:rPr>
+          <w:b/>
+          <w:bCs/>
+        </w:rPr>
+      </w:pPr>
+      <w:r>
+        <w:rPr>
+          <w:rFonts w:hint="default" w:ascii="Times New Roman" w:hAnsi="Times New Roman" w:cs="Times New Roman"/>
+          <w:b/>
+          <w:bCs/>
+          <w:i w:val="0"/>
+          <w:color w:val="000000"/>
+          <w:sz w:val="26"/>
+          <w:szCs w:val="26"/>
+          <w:u w:val="none"/>
+          <w:vertAlign w:val="baseline"/>
+        </w:rPr>
+        <w:t>CHƯƠNG 2: KHẢO SÁT HIỆN TRẠNG</w:t>
       </w:r>
     </w:p>
     <w:p>
@@ -1825,10 +1928,7 @@
         <w:t>Hệ thống được tạo ra phải làm cho khách hàng có cảm giác muốn sử dụng ngay lần đầu tiên và dễ dàng học được cách sử dụng phần mềm, tiết kiệm tối ưu thời gian cho các công việc của quán như nhập xuất hóa đơn order, làm các báo cáo, thống kê,…Cùng với đó khách hàng có thể nhớ được cách sử dụng phần mềm nhanh nhờ tính tiện dụng khi xây dựng. Hạn chế tối đa các lỗi có thể xảy ra khi sử dụng phần mềm như thanh toán sai, truy xuất không đúng yêu cầu,…Cuối cùng là phần mềm cần tạo ra được sự thích thú đối với người dùng khi sử dụng.</w:t>
       </w:r>
     </w:p>
-    <w:p>
-      <w:bookmarkStart w:id="0" w:name="_GoBack"/>
-      <w:bookmarkEnd w:id="0"/>
-    </w:p>
+    <w:p/>
     <w:sectPr>
       <w:pgSz w:w="11906" w:h="16838"/>
       <w:pgMar w:top="1440" w:right="1800" w:bottom="1440" w:left="1800" w:header="720" w:footer="720" w:gutter="0"/>

</xml_diff>

<commit_message>
Waterfall model,Yêu cầu PCN:Giao diện đẹp,thân thiện dễ dùng
</commit_message>
<xml_diff>
--- a/Đồ án.docx
+++ b/Đồ án.docx
@@ -17,7 +17,6 @@
           <w:bCs/>
         </w:rPr>
       </w:pPr>
-      <w:bookmarkStart w:id="0" w:name="_GoBack"/>
       <w:r>
         <w:rPr>
           <w:rFonts w:hint="default" w:ascii="Times New Roman" w:hAnsi="Times New Roman" w:cs="Times New Roman"/>
@@ -33,7 +32,6 @@
         <w:t>CHƯƠNG 1: TỔNG QUAN VỀ ĐỀ TÀI</w:t>
       </w:r>
     </w:p>
-    <w:bookmarkEnd w:id="0"/>
     <w:p>
       <w:pPr>
         <w:spacing w:before="240" w:after="240"/>
@@ -433,7 +431,19 @@
           <w:szCs w:val="26"/>
           <w:lang w:eastAsia="ko-KR"/>
         </w:rPr>
-        <w:t>Hệ thống hoạt động trên mạng cục bộ.</w:t>
+        <w:t>Hệ thống hoạt động trên mạng cục bộ</w:t>
+      </w:r>
+      <w:bookmarkStart w:id="0" w:name="_GoBack"/>
+      <w:bookmarkEnd w:id="0"/>
+      <w:r>
+        <w:rPr>
+          <w:rFonts w:ascii="Times New Roman" w:hAnsi="Times New Roman" w:eastAsia="Times New Roman" w:cs="Times New Roman"/>
+          <w:color w:val="000000"/>
+          <w:sz w:val="26"/>
+          <w:szCs w:val="26"/>
+          <w:lang w:eastAsia="ko-KR"/>
+        </w:rPr>
+        <w:t>.</w:t>
       </w:r>
     </w:p>
     <w:p>
@@ -498,6 +508,521 @@
           <w:lang w:eastAsia="ko-KR"/>
         </w:rPr>
         <w:t>Đề tài “ Xây dựng hệ thống quản lý tiệm cà phê ” nhằm phục vụ cho việc quản lý nhân viên, cửa hàng, khách hàng dễ hơn. Từ đó chủ tiệm chỉ lo việc kinh doanh và phát triển tiệm.</w:t>
+      </w:r>
+    </w:p>
+    <w:p>
+      <w:pPr>
+        <w:pStyle w:val="2"/>
+        <w:keepNext w:val="0"/>
+        <w:keepLines w:val="0"/>
+        <w:widowControl/>
+        <w:suppressLineNumbers w:val="0"/>
+        <w:bidi w:val="0"/>
+        <w:spacing w:before="240" w:beforeAutospacing="0" w:after="240" w:afterAutospacing="0" w:line="15" w:lineRule="atLeast"/>
+        <w:rPr>
+          <w:rFonts w:hint="default" w:ascii="Times New Roman" w:hAnsi="Times New Roman" w:cs="Times New Roman"/>
+          <w:i w:val="0"/>
+          <w:color w:val="000000"/>
+          <w:sz w:val="26"/>
+          <w:szCs w:val="26"/>
+          <w:u w:val="none"/>
+        </w:rPr>
+      </w:pPr>
+      <w:r>
+        <w:rPr>
+          <w:rFonts w:hint="default" w:ascii="Times New Roman" w:hAnsi="Times New Roman" w:cs="Times New Roman"/>
+          <w:b/>
+          <w:i w:val="0"/>
+          <w:color w:val="000000"/>
+          <w:sz w:val="26"/>
+          <w:szCs w:val="26"/>
+          <w:u w:val="none"/>
+          <w:vertAlign w:val="baseline"/>
+        </w:rPr>
+        <w:t>1.7.Trình bày khái quát về Mô hình thác nước ( Waterfall model) và phương pháp thực hiện đề tài</w:t>
+      </w:r>
+    </w:p>
+    <w:p>
+      <w:pPr>
+        <w:pStyle w:val="2"/>
+        <w:keepNext w:val="0"/>
+        <w:keepLines w:val="0"/>
+        <w:widowControl/>
+        <w:suppressLineNumbers w:val="0"/>
+        <w:bidi w:val="0"/>
+        <w:spacing w:before="240" w:beforeAutospacing="0" w:after="0" w:afterAutospacing="0" w:line="15" w:lineRule="atLeast"/>
+        <w:ind w:left="720"/>
+        <w:rPr>
+          <w:rFonts w:hint="default" w:ascii="Times New Roman" w:hAnsi="Times New Roman" w:cs="Times New Roman"/>
+          <w:i w:val="0"/>
+          <w:color w:val="000000"/>
+          <w:sz w:val="28"/>
+          <w:szCs w:val="28"/>
+          <w:u w:val="none"/>
+        </w:rPr>
+      </w:pPr>
+      <w:r>
+        <w:rPr>
+          <w:rFonts w:hint="default" w:ascii="Times New Roman" w:hAnsi="Times New Roman" w:cs="Times New Roman"/>
+          <w:i w:val="0"/>
+          <w:color w:val="000000"/>
+          <w:sz w:val="28"/>
+          <w:szCs w:val="28"/>
+          <w:u w:val="none"/>
+          <w:vertAlign w:val="baseline"/>
+        </w:rPr>
+        <w:t>Phân tích thiết kế theo hướng đối tượng sử dụng mô hình hóa UML.</w:t>
+      </w:r>
+    </w:p>
+    <w:p>
+      <w:pPr>
+        <w:pStyle w:val="2"/>
+        <w:keepNext w:val="0"/>
+        <w:keepLines w:val="0"/>
+        <w:widowControl/>
+        <w:suppressLineNumbers w:val="0"/>
+        <w:bidi w:val="0"/>
+        <w:spacing w:before="0" w:beforeAutospacing="0" w:after="240" w:afterAutospacing="0" w:line="15" w:lineRule="atLeast"/>
+        <w:ind w:left="720"/>
+        <w:rPr>
+          <w:rFonts w:hint="default" w:ascii="Times New Roman" w:hAnsi="Times New Roman" w:cs="Times New Roman"/>
+          <w:i w:val="0"/>
+          <w:color w:val="000000"/>
+          <w:sz w:val="28"/>
+          <w:szCs w:val="28"/>
+          <w:u w:val="none"/>
+        </w:rPr>
+      </w:pPr>
+      <w:r>
+        <w:rPr>
+          <w:rFonts w:hint="default" w:ascii="Times New Roman" w:hAnsi="Times New Roman" w:cs="Times New Roman"/>
+          <w:i w:val="0"/>
+          <w:color w:val="000000"/>
+          <w:sz w:val="28"/>
+          <w:szCs w:val="28"/>
+          <w:u w:val="none"/>
+          <w:vertAlign w:val="baseline"/>
+        </w:rPr>
+        <w:t>Đồ án thực hiện theo mô hình phát triển ứng dụng Waterfall.</w:t>
+      </w:r>
+    </w:p>
+    <w:p>
+      <w:pPr>
+        <w:pStyle w:val="2"/>
+        <w:spacing w:before="240" w:beforeAutospacing="0" w:after="240" w:afterAutospacing="0" w:line="17" w:lineRule="atLeast"/>
+        <w:rPr>
+          <w:rFonts w:hint="default" w:ascii="Times New Roman" w:hAnsi="Times New Roman" w:cs="Times New Roman"/>
+          <w:i w:val="0"/>
+          <w:color w:val="000000"/>
+          <w:sz w:val="26"/>
+          <w:szCs w:val="26"/>
+          <w:u w:val="none"/>
+          <w:vertAlign w:val="baseline"/>
+        </w:rPr>
+      </w:pPr>
+      <w:r>
+        <w:rPr>
+          <w:rFonts w:hint="default" w:ascii="Times New Roman" w:hAnsi="Times New Roman" w:cs="Times New Roman"/>
+          <w:i w:val="0"/>
+          <w:color w:val="000000"/>
+          <w:sz w:val="26"/>
+          <w:szCs w:val="26"/>
+          <w:u w:val="none"/>
+          <w:vertAlign w:val="baseline"/>
+        </w:rPr>
+        <w:drawing>
+          <wp:inline distT="0" distB="0" distL="114300" distR="114300">
+            <wp:extent cx="5734050" cy="3209925"/>
+            <wp:effectExtent l="0" t="0" r="0" b="9525"/>
+            <wp:docPr id="2" name="Picture 2" descr="IMG_256"/>
+            <wp:cNvGraphicFramePr>
+              <a:graphicFrameLocks xmlns:a="http://schemas.openxmlformats.org/drawingml/2006/main" noChangeAspect="1"/>
+            </wp:cNvGraphicFramePr>
+            <a:graphic xmlns:a="http://schemas.openxmlformats.org/drawingml/2006/main">
+              <a:graphicData uri="http://schemas.openxmlformats.org/drawingml/2006/picture">
+                <pic:pic xmlns:pic="http://schemas.openxmlformats.org/drawingml/2006/picture">
+                  <pic:nvPicPr>
+                    <pic:cNvPr id="2" name="Picture 2" descr="IMG_256"/>
+                    <pic:cNvPicPr>
+                      <a:picLocks noChangeAspect="1"/>
+                    </pic:cNvPicPr>
+                  </pic:nvPicPr>
+                  <pic:blipFill>
+                    <a:blip r:embed="rId4"/>
+                    <a:stretch>
+                      <a:fillRect/>
+                    </a:stretch>
+                  </pic:blipFill>
+                  <pic:spPr>
+                    <a:xfrm>
+                      <a:off x="0" y="0"/>
+                      <a:ext cx="5734050" cy="3209925"/>
+                    </a:xfrm>
+                    <a:prstGeom prst="rect">
+                      <a:avLst/>
+                    </a:prstGeom>
+                    <a:noFill/>
+                    <a:ln w="9525">
+                      <a:noFill/>
+                    </a:ln>
+                  </pic:spPr>
+                </pic:pic>
+              </a:graphicData>
+            </a:graphic>
+          </wp:inline>
+        </w:drawing>
+      </w:r>
+    </w:p>
+    <w:p>
+      <w:pPr>
+        <w:pStyle w:val="2"/>
+        <w:keepNext w:val="0"/>
+        <w:keepLines w:val="0"/>
+        <w:widowControl/>
+        <w:suppressLineNumbers w:val="0"/>
+        <w:bidi w:val="0"/>
+        <w:spacing w:before="240" w:beforeAutospacing="0" w:after="240" w:afterAutospacing="0" w:line="15" w:lineRule="atLeast"/>
+        <w:rPr>
+          <w:rFonts w:hint="default" w:ascii="Times New Roman" w:hAnsi="Times New Roman" w:cs="Times New Roman"/>
+          <w:i w:val="0"/>
+          <w:color w:val="000000"/>
+          <w:sz w:val="28"/>
+          <w:szCs w:val="28"/>
+          <w:u w:val="none"/>
+        </w:rPr>
+      </w:pPr>
+      <w:r>
+        <w:rPr>
+          <w:rFonts w:hint="default" w:ascii="Times New Roman" w:hAnsi="Times New Roman" w:cs="Times New Roman"/>
+          <w:b/>
+          <w:i w:val="0"/>
+          <w:color w:val="000000"/>
+          <w:sz w:val="28"/>
+          <w:szCs w:val="28"/>
+          <w:u w:val="none"/>
+          <w:vertAlign w:val="baseline"/>
+        </w:rPr>
+        <w:t>Mô tả</w:t>
+      </w:r>
+    </w:p>
+    <w:p>
+      <w:pPr>
+        <w:pStyle w:val="2"/>
+        <w:keepNext w:val="0"/>
+        <w:keepLines w:val="0"/>
+        <w:widowControl/>
+        <w:suppressLineNumbers w:val="0"/>
+        <w:bidi w:val="0"/>
+        <w:spacing w:before="240" w:beforeAutospacing="0" w:after="0" w:afterAutospacing="0" w:line="15" w:lineRule="atLeast"/>
+        <w:ind w:left="720"/>
+        <w:rPr>
+          <w:rFonts w:hint="default" w:ascii="Times New Roman" w:hAnsi="Times New Roman" w:cs="Times New Roman"/>
+          <w:i w:val="0"/>
+          <w:color w:val="000000"/>
+          <w:sz w:val="28"/>
+          <w:szCs w:val="28"/>
+          <w:u w:val="none"/>
+        </w:rPr>
+      </w:pPr>
+      <w:r>
+        <w:rPr>
+          <w:rFonts w:hint="default" w:ascii="Times New Roman" w:hAnsi="Times New Roman" w:cs="Times New Roman"/>
+          <w:i w:val="0"/>
+          <w:color w:val="000000"/>
+          <w:sz w:val="28"/>
+          <w:szCs w:val="28"/>
+          <w:u w:val="none"/>
+          <w:vertAlign w:val="baseline"/>
+        </w:rPr>
+        <w:t>Đây được coi như là mô hình phát triển phần mềm đầu tiên được sử dụng.</w:t>
+      </w:r>
+    </w:p>
+    <w:p>
+      <w:pPr>
+        <w:pStyle w:val="2"/>
+        <w:keepNext w:val="0"/>
+        <w:keepLines w:val="0"/>
+        <w:widowControl/>
+        <w:suppressLineNumbers w:val="0"/>
+        <w:bidi w:val="0"/>
+        <w:spacing w:before="0" w:beforeAutospacing="0" w:after="0" w:afterAutospacing="0" w:line="15" w:lineRule="atLeast"/>
+        <w:ind w:left="720"/>
+        <w:rPr>
+          <w:rFonts w:hint="default" w:ascii="Times New Roman" w:hAnsi="Times New Roman" w:cs="Times New Roman"/>
+          <w:i w:val="0"/>
+          <w:color w:val="000000"/>
+          <w:sz w:val="28"/>
+          <w:szCs w:val="28"/>
+          <w:u w:val="none"/>
+        </w:rPr>
+      </w:pPr>
+      <w:r>
+        <w:rPr>
+          <w:rFonts w:hint="default" w:ascii="Times New Roman" w:hAnsi="Times New Roman" w:cs="Times New Roman"/>
+          <w:i w:val="0"/>
+          <w:color w:val="000000"/>
+          <w:sz w:val="28"/>
+          <w:szCs w:val="28"/>
+          <w:u w:val="none"/>
+          <w:vertAlign w:val="baseline"/>
+        </w:rPr>
+        <w:t>Mô hình này áp dụng tuần tự các giai đoạn của phát triển phần mềm.</w:t>
+      </w:r>
+    </w:p>
+    <w:p>
+      <w:pPr>
+        <w:pStyle w:val="2"/>
+        <w:keepNext w:val="0"/>
+        <w:keepLines w:val="0"/>
+        <w:widowControl/>
+        <w:suppressLineNumbers w:val="0"/>
+        <w:bidi w:val="0"/>
+        <w:spacing w:before="0" w:beforeAutospacing="0" w:after="240" w:afterAutospacing="0" w:line="15" w:lineRule="atLeast"/>
+        <w:ind w:left="720"/>
+        <w:rPr>
+          <w:rFonts w:hint="default" w:ascii="Times New Roman" w:hAnsi="Times New Roman" w:cs="Times New Roman"/>
+          <w:i w:val="0"/>
+          <w:color w:val="000000"/>
+          <w:sz w:val="28"/>
+          <w:szCs w:val="28"/>
+          <w:u w:val="none"/>
+        </w:rPr>
+      </w:pPr>
+      <w:r>
+        <w:rPr>
+          <w:rFonts w:hint="default" w:ascii="Times New Roman" w:hAnsi="Times New Roman" w:cs="Times New Roman"/>
+          <w:i w:val="0"/>
+          <w:color w:val="000000"/>
+          <w:sz w:val="28"/>
+          <w:szCs w:val="28"/>
+          <w:u w:val="none"/>
+          <w:vertAlign w:val="baseline"/>
+        </w:rPr>
+        <w:t>Đầu ra của giai đoạn trước là đầu vào của giai đoạn sau. Giai đoạn sau chỉ được thực hiện khi giai đoạn trước đã kết thúc. Đặc biệt không được quay lại giai đoạn trước để xử lý các yêu cầu khi muốn thay đổi.</w:t>
+      </w:r>
+    </w:p>
+    <w:p>
+      <w:pPr>
+        <w:pStyle w:val="2"/>
+        <w:keepNext w:val="0"/>
+        <w:keepLines w:val="0"/>
+        <w:widowControl/>
+        <w:suppressLineNumbers w:val="0"/>
+        <w:bidi w:val="0"/>
+        <w:spacing w:before="240" w:beforeAutospacing="0" w:after="240" w:afterAutospacing="0" w:line="15" w:lineRule="atLeast"/>
+        <w:rPr>
+          <w:rFonts w:hint="default" w:ascii="Times New Roman" w:hAnsi="Times New Roman" w:cs="Times New Roman"/>
+          <w:i w:val="0"/>
+          <w:color w:val="000000"/>
+          <w:sz w:val="28"/>
+          <w:szCs w:val="28"/>
+          <w:u w:val="none"/>
+        </w:rPr>
+      </w:pPr>
+      <w:r>
+        <w:rPr>
+          <w:rFonts w:hint="default" w:ascii="Times New Roman" w:hAnsi="Times New Roman" w:cs="Times New Roman"/>
+          <w:b/>
+          <w:i w:val="0"/>
+          <w:color w:val="000000"/>
+          <w:sz w:val="28"/>
+          <w:szCs w:val="28"/>
+          <w:u w:val="none"/>
+          <w:vertAlign w:val="baseline"/>
+        </w:rPr>
+        <w:t>Phân tích mô hình</w:t>
+      </w:r>
+    </w:p>
+    <w:p>
+      <w:pPr>
+        <w:pStyle w:val="2"/>
+        <w:keepNext w:val="0"/>
+        <w:keepLines w:val="0"/>
+        <w:widowControl/>
+        <w:suppressLineNumbers w:val="0"/>
+        <w:bidi w:val="0"/>
+        <w:spacing w:before="240" w:beforeAutospacing="0" w:after="0" w:afterAutospacing="0" w:line="15" w:lineRule="atLeast"/>
+        <w:ind w:left="720"/>
+        <w:rPr>
+          <w:rFonts w:hint="default" w:ascii="Times New Roman" w:hAnsi="Times New Roman" w:cs="Times New Roman"/>
+          <w:i w:val="0"/>
+          <w:color w:val="000000"/>
+          <w:sz w:val="28"/>
+          <w:szCs w:val="28"/>
+          <w:u w:val="none"/>
+        </w:rPr>
+      </w:pPr>
+      <w:r>
+        <w:rPr>
+          <w:rFonts w:hint="default" w:ascii="Times New Roman" w:hAnsi="Times New Roman" w:cs="Times New Roman"/>
+          <w:i w:val="0"/>
+          <w:color w:val="000000"/>
+          <w:sz w:val="28"/>
+          <w:szCs w:val="28"/>
+          <w:u w:val="none"/>
+          <w:vertAlign w:val="baseline"/>
+        </w:rPr>
+        <w:t>Requirement gathering: Thu thập và phân tích yêu cầu được ghi lại vào tài liệu đặc tả yêu cầu trong giai đoạn này.</w:t>
+      </w:r>
+    </w:p>
+    <w:p>
+      <w:pPr>
+        <w:pStyle w:val="2"/>
+        <w:keepNext w:val="0"/>
+        <w:keepLines w:val="0"/>
+        <w:widowControl/>
+        <w:suppressLineNumbers w:val="0"/>
+        <w:bidi w:val="0"/>
+        <w:spacing w:before="0" w:beforeAutospacing="0" w:after="0" w:afterAutospacing="0" w:line="15" w:lineRule="atLeast"/>
+        <w:ind w:left="720"/>
+        <w:rPr>
+          <w:rFonts w:hint="default" w:ascii="Times New Roman" w:hAnsi="Times New Roman" w:cs="Times New Roman"/>
+          <w:i w:val="0"/>
+          <w:color w:val="000000"/>
+          <w:sz w:val="28"/>
+          <w:szCs w:val="28"/>
+          <w:u w:val="none"/>
+        </w:rPr>
+      </w:pPr>
+      <w:r>
+        <w:rPr>
+          <w:rFonts w:hint="default" w:ascii="Times New Roman" w:hAnsi="Times New Roman" w:cs="Times New Roman"/>
+          <w:i w:val="0"/>
+          <w:color w:val="000000"/>
+          <w:sz w:val="28"/>
+          <w:szCs w:val="28"/>
+          <w:u w:val="none"/>
+          <w:vertAlign w:val="baseline"/>
+        </w:rPr>
+        <w:t>System Analysis: Phân tích thiết kế hệ thống phần mềm, xác định kiến trúc hệ thống tổng thể của phần mềm.</w:t>
+      </w:r>
+    </w:p>
+    <w:p>
+      <w:pPr>
+        <w:pStyle w:val="2"/>
+        <w:keepNext w:val="0"/>
+        <w:keepLines w:val="0"/>
+        <w:widowControl/>
+        <w:suppressLineNumbers w:val="0"/>
+        <w:bidi w:val="0"/>
+        <w:spacing w:before="0" w:beforeAutospacing="0" w:after="0" w:afterAutospacing="0" w:line="15" w:lineRule="atLeast"/>
+        <w:ind w:left="720"/>
+        <w:rPr>
+          <w:rFonts w:hint="default" w:ascii="Times New Roman" w:hAnsi="Times New Roman" w:cs="Times New Roman"/>
+          <w:i w:val="0"/>
+          <w:color w:val="000000"/>
+          <w:sz w:val="28"/>
+          <w:szCs w:val="28"/>
+          <w:u w:val="none"/>
+        </w:rPr>
+      </w:pPr>
+      <w:r>
+        <w:rPr>
+          <w:rFonts w:hint="default" w:ascii="Times New Roman" w:hAnsi="Times New Roman" w:cs="Times New Roman"/>
+          <w:i w:val="0"/>
+          <w:color w:val="000000"/>
+          <w:sz w:val="28"/>
+          <w:szCs w:val="28"/>
+          <w:u w:val="none"/>
+          <w:vertAlign w:val="baseline"/>
+        </w:rPr>
+        <w:t>Coding: Hệ thống được phát triển theo từng unit và được tích hợp trong giai đoạn tiếp theo. Mỗi Unit được phát triển và kiểm thử bởi dev được gọi là Unit Test.</w:t>
+      </w:r>
+    </w:p>
+    <w:p>
+      <w:pPr>
+        <w:pStyle w:val="2"/>
+        <w:keepNext w:val="0"/>
+        <w:keepLines w:val="0"/>
+        <w:widowControl/>
+        <w:suppressLineNumbers w:val="0"/>
+        <w:bidi w:val="0"/>
+        <w:spacing w:before="0" w:beforeAutospacing="0" w:after="0" w:afterAutospacing="0" w:line="15" w:lineRule="atLeast"/>
+        <w:ind w:left="720"/>
+        <w:rPr>
+          <w:rFonts w:hint="default" w:ascii="Times New Roman" w:hAnsi="Times New Roman" w:cs="Times New Roman"/>
+          <w:i w:val="0"/>
+          <w:color w:val="000000"/>
+          <w:sz w:val="28"/>
+          <w:szCs w:val="28"/>
+          <w:u w:val="none"/>
+        </w:rPr>
+      </w:pPr>
+      <w:r>
+        <w:rPr>
+          <w:rFonts w:hint="default" w:ascii="Times New Roman" w:hAnsi="Times New Roman" w:cs="Times New Roman"/>
+          <w:i w:val="0"/>
+          <w:color w:val="000000"/>
+          <w:sz w:val="28"/>
+          <w:szCs w:val="28"/>
+          <w:u w:val="none"/>
+          <w:vertAlign w:val="baseline"/>
+        </w:rPr>
+        <w:t>Testing: Cài đặt và kiểm thử phần mềm. Công việc chính của giai đoạn này là kiểm tra và sửa tất cả những lỗi tìm được sao cho phần mềm hoạt động chính xác và đúng theo tài liệu đặc tả yêu cầu.</w:t>
+      </w:r>
+    </w:p>
+    <w:p>
+      <w:pPr>
+        <w:pStyle w:val="2"/>
+        <w:keepNext w:val="0"/>
+        <w:keepLines w:val="0"/>
+        <w:widowControl/>
+        <w:suppressLineNumbers w:val="0"/>
+        <w:bidi w:val="0"/>
+        <w:spacing w:before="0" w:beforeAutospacing="0" w:after="0" w:afterAutospacing="0" w:line="15" w:lineRule="atLeast"/>
+        <w:ind w:left="720"/>
+        <w:rPr>
+          <w:rFonts w:hint="default" w:ascii="Times New Roman" w:hAnsi="Times New Roman" w:cs="Times New Roman"/>
+          <w:i w:val="0"/>
+          <w:color w:val="000000"/>
+          <w:sz w:val="28"/>
+          <w:szCs w:val="28"/>
+          <w:u w:val="none"/>
+        </w:rPr>
+      </w:pPr>
+      <w:r>
+        <w:rPr>
+          <w:rFonts w:hint="default" w:ascii="Times New Roman" w:hAnsi="Times New Roman" w:cs="Times New Roman"/>
+          <w:i w:val="0"/>
+          <w:color w:val="000000"/>
+          <w:sz w:val="28"/>
+          <w:szCs w:val="28"/>
+          <w:u w:val="none"/>
+          <w:vertAlign w:val="baseline"/>
+        </w:rPr>
+        <w:t>Implementation: Triển khai hệ thống trong môi trường khách hàng và đưa ra thị trường.</w:t>
+      </w:r>
+    </w:p>
+    <w:p>
+      <w:pPr>
+        <w:pStyle w:val="2"/>
+        <w:keepNext w:val="0"/>
+        <w:keepLines w:val="0"/>
+        <w:widowControl/>
+        <w:suppressLineNumbers w:val="0"/>
+        <w:bidi w:val="0"/>
+        <w:spacing w:before="0" w:beforeAutospacing="0" w:after="240" w:afterAutospacing="0" w:line="15" w:lineRule="atLeast"/>
+        <w:ind w:left="720"/>
+        <w:rPr>
+          <w:rFonts w:hint="default" w:ascii="Times New Roman" w:hAnsi="Times New Roman" w:cs="Times New Roman"/>
+          <w:i w:val="0"/>
+          <w:color w:val="000000"/>
+          <w:sz w:val="28"/>
+          <w:szCs w:val="28"/>
+          <w:u w:val="none"/>
+        </w:rPr>
+      </w:pPr>
+      <w:r>
+        <w:rPr>
+          <w:rFonts w:hint="default" w:ascii="Times New Roman" w:hAnsi="Times New Roman" w:cs="Times New Roman"/>
+          <w:i w:val="0"/>
+          <w:color w:val="000000"/>
+          <w:sz w:val="28"/>
+          <w:szCs w:val="28"/>
+          <w:u w:val="none"/>
+          <w:vertAlign w:val="baseline"/>
+        </w:rPr>
+        <w:t>Operations and Maintenance: Bảo trì hệ thống khi có bất kỳ thay đổi nào từ phía khách hàng, người sử dụng.</w:t>
       </w:r>
     </w:p>
     <w:p>
@@ -660,7 +1185,7 @@
                     </pic:cNvPicPr>
                   </pic:nvPicPr>
                   <pic:blipFill>
-                    <a:blip r:embed="rId4"/>
+                    <a:blip r:embed="rId5"/>
                     <a:stretch>
                       <a:fillRect/>
                     </a:stretch>
@@ -1877,9 +2402,239 @@
     <w:p/>
     <w:p/>
     <w:p>
+      <w:pPr>
+        <w:pStyle w:val="2"/>
+        <w:keepNext w:val="0"/>
+        <w:keepLines w:val="0"/>
+        <w:widowControl/>
+        <w:suppressLineNumbers w:val="0"/>
+        <w:bidi w:val="0"/>
+        <w:spacing w:before="0" w:beforeAutospacing="0" w:after="0" w:afterAutospacing="0" w:line="15" w:lineRule="atLeast"/>
+        <w:ind w:left="0" w:firstLine="720"/>
+      </w:pPr>
       <w:r>
         <w:br w:type="page"/>
       </w:r>
+      <w:r>
+        <w:rPr>
+          <w:rFonts w:hint="default" w:ascii="Times New Roman" w:hAnsi="Times New Roman" w:cs="Times New Roman"/>
+          <w:b/>
+          <w:i w:val="0"/>
+          <w:color w:val="000000"/>
+          <w:sz w:val="28"/>
+          <w:szCs w:val="28"/>
+          <w:u w:val="none"/>
+          <w:vertAlign w:val="baseline"/>
+        </w:rPr>
+        <w:t>C.</w:t>
+      </w:r>
+      <w:r>
+        <w:rPr>
+          <w:rFonts w:hint="default" w:ascii="Times New Roman" w:hAnsi="Times New Roman" w:cs="Times New Roman"/>
+          <w:i w:val="0"/>
+          <w:color w:val="000000"/>
+          <w:sz w:val="28"/>
+          <w:szCs w:val="28"/>
+          <w:u w:val="none"/>
+          <w:vertAlign w:val="baseline"/>
+        </w:rPr>
+        <w:t xml:space="preserve">   </w:t>
+      </w:r>
+      <w:r>
+        <w:rPr>
+          <w:rFonts w:hint="default" w:ascii="Times New Roman" w:hAnsi="Times New Roman" w:cs="Times New Roman"/>
+          <w:b/>
+          <w:i w:val="0"/>
+          <w:color w:val="000000"/>
+          <w:sz w:val="28"/>
+          <w:szCs w:val="28"/>
+          <w:u w:val="none"/>
+          <w:vertAlign w:val="baseline"/>
+        </w:rPr>
+        <w:t xml:space="preserve">Yêu cầu phi chức năng </w:t>
+      </w:r>
+      <w:r>
+        <w:rPr>
+          <w:rFonts w:hint="default" w:ascii="Times New Roman" w:hAnsi="Times New Roman" w:cs="Times New Roman"/>
+          <w:b/>
+          <w:i w:val="0"/>
+          <w:color w:val="000000"/>
+          <w:sz w:val="26"/>
+          <w:szCs w:val="26"/>
+          <w:u w:val="none"/>
+          <w:vertAlign w:val="baseline"/>
+        </w:rPr>
+        <w:t>:</w:t>
+      </w:r>
+    </w:p>
+    <w:p/>
+    <w:p>
+      <w:pPr>
+        <w:pStyle w:val="2"/>
+        <w:keepNext w:val="0"/>
+        <w:keepLines w:val="0"/>
+        <w:widowControl/>
+        <w:suppressLineNumbers w:val="0"/>
+        <w:bidi w:val="0"/>
+        <w:spacing w:before="0" w:beforeAutospacing="0" w:after="0" w:afterAutospacing="0" w:line="15" w:lineRule="atLeast"/>
+        <w:rPr>
+          <w:rFonts w:hint="default" w:ascii="Times New Roman" w:hAnsi="Times New Roman" w:cs="Times New Roman"/>
+          <w:i w:val="0"/>
+          <w:color w:val="000000"/>
+          <w:sz w:val="28"/>
+          <w:szCs w:val="28"/>
+          <w:u w:val="none"/>
+        </w:rPr>
+      </w:pPr>
+      <w:r>
+        <w:rPr>
+          <w:rFonts w:hint="default" w:ascii="Times New Roman" w:hAnsi="Times New Roman" w:cs="Times New Roman"/>
+          <w:b/>
+          <w:i w:val="0"/>
+          <w:color w:val="000000"/>
+          <w:sz w:val="28"/>
+          <w:szCs w:val="28"/>
+          <w:u w:val="none"/>
+          <w:vertAlign w:val="baseline"/>
+        </w:rPr>
+        <w:t>Giao diện đẹp, thân thiện dễ dùng</w:t>
+      </w:r>
+    </w:p>
+    <w:p>
+      <w:pPr>
+        <w:pStyle w:val="2"/>
+        <w:keepNext w:val="0"/>
+        <w:keepLines w:val="0"/>
+        <w:widowControl/>
+        <w:suppressLineNumbers w:val="0"/>
+        <w:bidi w:val="0"/>
+        <w:spacing w:before="0" w:beforeAutospacing="0" w:after="0" w:afterAutospacing="0" w:line="15" w:lineRule="atLeast"/>
+        <w:rPr>
+          <w:rFonts w:hint="default" w:ascii="Times New Roman" w:hAnsi="Times New Roman" w:cs="Times New Roman"/>
+          <w:i w:val="0"/>
+          <w:color w:val="000000"/>
+          <w:sz w:val="28"/>
+          <w:szCs w:val="28"/>
+          <w:u w:val="none"/>
+        </w:rPr>
+      </w:pPr>
+      <w:r>
+        <w:rPr>
+          <w:rFonts w:hint="default" w:ascii="Times New Roman" w:hAnsi="Times New Roman" w:cs="Times New Roman"/>
+          <w:i w:val="0"/>
+          <w:color w:val="000000"/>
+          <w:sz w:val="28"/>
+          <w:szCs w:val="28"/>
+          <w:u w:val="none"/>
+          <w:vertAlign w:val="baseline"/>
+        </w:rPr>
+        <w:t>Màu sắc: Giao diện đơn giản, màu sắc hài hòa. Màu sắc của toàn bộ giao diện phải hài hòa và mang lại cảm giác dễ chịu cho người dùng.</w:t>
+      </w:r>
+    </w:p>
+    <w:p>
+      <w:pPr>
+        <w:pStyle w:val="2"/>
+        <w:keepNext w:val="0"/>
+        <w:keepLines w:val="0"/>
+        <w:widowControl/>
+        <w:suppressLineNumbers w:val="0"/>
+        <w:bidi w:val="0"/>
+        <w:spacing w:before="0" w:beforeAutospacing="0" w:after="0" w:afterAutospacing="0" w:line="15" w:lineRule="atLeast"/>
+        <w:rPr>
+          <w:rFonts w:hint="default" w:ascii="Times New Roman" w:hAnsi="Times New Roman" w:cs="Times New Roman"/>
+          <w:i w:val="0"/>
+          <w:color w:val="000000"/>
+          <w:sz w:val="28"/>
+          <w:szCs w:val="28"/>
+          <w:u w:val="none"/>
+        </w:rPr>
+      </w:pPr>
+      <w:r>
+        <w:rPr>
+          <w:rFonts w:hint="default" w:ascii="Times New Roman" w:hAnsi="Times New Roman" w:cs="Times New Roman"/>
+          <w:i w:val="0"/>
+          <w:color w:val="000000"/>
+          <w:sz w:val="28"/>
+          <w:szCs w:val="28"/>
+          <w:u w:val="none"/>
+          <w:vertAlign w:val="baseline"/>
+        </w:rPr>
+        <w:t>Hình ảnh: Hình ảnh được sử dụng cần có kích thước hợp lý để không làm ảnh hưởng đến tốc độ hiển thị nội dung của phần mềm. </w:t>
+      </w:r>
+    </w:p>
+    <w:p>
+      <w:pPr>
+        <w:pStyle w:val="2"/>
+        <w:keepNext w:val="0"/>
+        <w:keepLines w:val="0"/>
+        <w:widowControl/>
+        <w:suppressLineNumbers w:val="0"/>
+        <w:bidi w:val="0"/>
+        <w:spacing w:before="0" w:beforeAutospacing="0" w:after="0" w:afterAutospacing="0" w:line="15" w:lineRule="atLeast"/>
+        <w:rPr>
+          <w:rFonts w:hint="default" w:ascii="Times New Roman" w:hAnsi="Times New Roman" w:cs="Times New Roman"/>
+          <w:i w:val="0"/>
+          <w:color w:val="000000"/>
+          <w:sz w:val="28"/>
+          <w:szCs w:val="28"/>
+          <w:u w:val="none"/>
+        </w:rPr>
+      </w:pPr>
+      <w:r>
+        <w:rPr>
+          <w:rFonts w:hint="default" w:ascii="Times New Roman" w:hAnsi="Times New Roman" w:cs="Times New Roman"/>
+          <w:i w:val="0"/>
+          <w:color w:val="000000"/>
+          <w:sz w:val="28"/>
+          <w:szCs w:val="28"/>
+          <w:u w:val="none"/>
+          <w:vertAlign w:val="baseline"/>
+        </w:rPr>
+        <w:t>Font chữ: Không sử dụng các font chữ không chuẩn cho nội dung phần mềm, đối với phần mềm sử dụng tiếng Việt  nên sử dụng các font Unicode chuẩn, phổ  biến trong thiết kế như Arial, Tahoma, Times News Roman…</w:t>
+      </w:r>
+    </w:p>
+    <w:p>
+      <w:pPr>
+        <w:pStyle w:val="2"/>
+        <w:keepNext w:val="0"/>
+        <w:keepLines w:val="0"/>
+        <w:widowControl/>
+        <w:suppressLineNumbers w:val="0"/>
+        <w:bidi w:val="0"/>
+        <w:spacing w:before="0" w:beforeAutospacing="0" w:after="0" w:afterAutospacing="0" w:line="15" w:lineRule="atLeast"/>
+        <w:rPr>
+          <w:sz w:val="28"/>
+          <w:szCs w:val="28"/>
+        </w:rPr>
+      </w:pPr>
+      <w:r>
+        <w:rPr>
+          <w:rFonts w:hint="default" w:ascii="Times New Roman" w:hAnsi="Times New Roman" w:cs="Times New Roman"/>
+          <w:i w:val="0"/>
+          <w:color w:val="000000"/>
+          <w:sz w:val="28"/>
+          <w:szCs w:val="28"/>
+          <w:u w:val="none"/>
+          <w:vertAlign w:val="baseline"/>
+        </w:rPr>
+        <w:t>Thao tác dễ dàng: Vị trí, bố cục, kích thước của các thành phần cần được thiết kế hợp lý ví dụ những nút hành động như nút nhấn (button, checkbox), Click,... cần được đặt ở vị trí thuận lợi dễ tương tác.</w:t>
+      </w:r>
+    </w:p>
+    <w:p/>
+    <w:p/>
+    <w:p>
+      <w:pPr>
+        <w:rPr>
+          <w:rFonts w:hint="default" w:ascii="Times New Roman" w:hAnsi="Times New Roman" w:cs="Times New Roman"/>
+          <w:b/>
+          <w:i w:val="0"/>
+          <w:color w:val="000000"/>
+          <w:sz w:val="28"/>
+          <w:szCs w:val="28"/>
+          <w:u w:val="none"/>
+          <w:vertAlign w:val="baseline"/>
+        </w:rPr>
+      </w:pPr>
     </w:p>
     <w:p>
       <w:pPr>

</xml_diff>